<commit_message>
Tested equivalence between dual and Chiara definiton of Release
</commit_message>
<xml_diff>
--- a/MLTL_language/MLTL/nnf grammar.docx
+++ b/MLTL_language/MLTL/nnf grammar.docx
@@ -21,15 +21,7 @@
         <w:t>Release</w:t>
       </w:r>
       <w:r>
-        <w:t xml:space="preserve">’ are represented by the </w:t>
-      </w:r>
-      <w:proofErr w:type="gramStart"/>
-      <w:r>
-        <w:t>letters</w:t>
-      </w:r>
-      <w:proofErr w:type="gramEnd"/>
-      <w:r>
-        <w:t xml:space="preserve"> ‘F’, ‘G’, ‘U’, and ‘</w:t>
+        <w:t>’ are represented by the letters ‘F’, ‘G’, ‘U’, and ‘</w:t>
       </w:r>
       <w:r>
         <w:t>R</w:t>
@@ -41,20 +33,18 @@
     <w:p/>
     <w:p>
       <w:r>
-        <w:t xml:space="preserve">Alphabet = </w:t>
-      </w:r>
-      <w:proofErr w:type="gramStart"/>
-      <w:r>
-        <w:t>{ ‘</w:t>
-      </w:r>
-      <w:proofErr w:type="gramEnd"/>
-      <w:r>
-        <w:t>0’, ‘1’, …, ‘9’, ‘p’, ‘(‘, ‘)’, ‘[’, ‘]’, ‘,’ ,</w:t>
-      </w:r>
-    </w:p>
-    <w:p>
-      <w:r>
-        <w:t xml:space="preserve">                       ‘T’, ‘F’,                </w:t>
+        <w:t>Alphabet = { ‘0’, ‘1’, …, ‘9’, ‘p’, ‘(‘, ‘)’, ‘[’, ‘]’, ‘,’ ,</w:t>
+      </w:r>
+    </w:p>
+    <w:p>
+      <w:r>
+        <w:t xml:space="preserve">                       ‘T’, ‘</w:t>
+      </w:r>
+      <w:r>
+        <w:t>!</w:t>
+      </w:r>
+      <w:r>
+        <w:t xml:space="preserve">’,                </w:t>
       </w:r>
     </w:p>
     <w:p>
@@ -64,83 +54,45 @@
     </w:p>
     <w:p>
       <w:r>
-        <w:t xml:space="preserve">                       ‘v’, ‘&amp;’, ‘=’, ‘&gt;’, ‘U’, ‘R</w:t>
-      </w:r>
-      <w:proofErr w:type="gramStart"/>
-      <w:r>
-        <w:t>’ }</w:t>
-      </w:r>
-      <w:proofErr w:type="gramEnd"/>
+        <w:t xml:space="preserve">                       ‘v’, ‘&amp;’, ‘=’, ‘&gt;’, ‘U’, ‘R’ }</w:t>
+      </w:r>
     </w:p>
     <w:p/>
     <w:p>
-      <w:proofErr w:type="gramStart"/>
-      <w:r>
-        <w:t>Digit  -</w:t>
-      </w:r>
-      <w:proofErr w:type="gramEnd"/>
-      <w:r>
-        <w:t>&gt;  ‘0’ | ‘1’ | … |’9’</w:t>
-      </w:r>
-    </w:p>
-    <w:p>
-      <w:proofErr w:type="gramStart"/>
-      <w:r>
-        <w:t>Num  -</w:t>
-      </w:r>
-      <w:proofErr w:type="gramEnd"/>
-      <w:r>
-        <w:t>&gt;  Digit Num |  Digit</w:t>
-      </w:r>
-    </w:p>
-    <w:p>
-      <w:proofErr w:type="gramStart"/>
-      <w:r>
-        <w:t>Interval  -</w:t>
-      </w:r>
-      <w:proofErr w:type="gramEnd"/>
-      <w:r>
-        <w:t xml:space="preserve">&gt;  ‘[’  Num ‘,’ Num ‘]’  </w:t>
-      </w:r>
-    </w:p>
-    <w:p>
-      <w:r>
-        <w:t>Prop_</w:t>
-      </w:r>
-      <w:proofErr w:type="gramStart"/>
-      <w:r>
-        <w:t>var  -</w:t>
-      </w:r>
-      <w:proofErr w:type="gramEnd"/>
-      <w:r>
-        <w:t>&gt;  ‘p’ Num</w:t>
+      <w:r>
+        <w:t>Digit  -&gt;  ‘0’ | ‘1’ | … |’9’</w:t>
+      </w:r>
+    </w:p>
+    <w:p>
+      <w:r>
+        <w:t>Num  -&gt;  Digit Num |  Digit</w:t>
+      </w:r>
+    </w:p>
+    <w:p>
+      <w:r>
+        <w:t xml:space="preserve">Interval  -&gt;  ‘[’  Num ‘,’ Num ‘]’  </w:t>
+      </w:r>
+    </w:p>
+    <w:p>
+      <w:r>
+        <w:t>Prop_var  -&gt;  ‘p’ Num</w:t>
       </w:r>
     </w:p>
     <w:p/>
     <w:p>
       <w:r>
-        <w:t>Prop_</w:t>
-      </w:r>
-      <w:proofErr w:type="gramStart"/>
-      <w:r>
-        <w:t>cons  -</w:t>
-      </w:r>
-      <w:proofErr w:type="gramEnd"/>
-      <w:r>
-        <w:t>&gt;  ‘T’ | ‘F’</w:t>
-      </w:r>
-    </w:p>
-    <w:p>
-      <w:r>
-        <w:t>Binary_Prop_</w:t>
-      </w:r>
-      <w:proofErr w:type="gramStart"/>
-      <w:r>
-        <w:t>conn  -</w:t>
-      </w:r>
-      <w:proofErr w:type="gramEnd"/>
-      <w:r>
-        <w:t>&gt;  ‘v’ | ‘&amp;’ | ‘=’ | ‘&gt;’</w:t>
+        <w:t xml:space="preserve">Prop_cons  -&gt;  ‘T’ | </w:t>
+      </w:r>
+      <w:r>
+        <w:t>‘!</w:t>
+      </w:r>
+      <w:r>
+        <w:t>’</w:t>
+      </w:r>
+    </w:p>
+    <w:p>
+      <w:r>
+        <w:t>Binary_Prop_conn  -&gt;  ‘v’ | ‘&amp;’ | ‘=’ | ‘&gt;’</w:t>
       </w:r>
     </w:p>
     <w:p/>
@@ -166,15 +118,7 @@
         <w:t>Nnf_</w:t>
       </w:r>
       <w:r>
-        <w:t>Array_</w:t>
-      </w:r>
-      <w:proofErr w:type="gramStart"/>
-      <w:r>
-        <w:t>entry  |</w:t>
-      </w:r>
-      <w:proofErr w:type="gramEnd"/>
-      <w:r>
-        <w:t xml:space="preserve">  </w:t>
+        <w:t xml:space="preserve">Array_entry  |  </w:t>
       </w:r>
       <w:r>
         <w:t>Nn</w:t>
@@ -186,42 +130,18 @@
     <w:p/>
     <w:p>
       <w:r>
-        <w:t>Unary_Temp_</w:t>
-      </w:r>
-      <w:proofErr w:type="gramStart"/>
-      <w:r>
-        <w:t>conn  -</w:t>
-      </w:r>
-      <w:proofErr w:type="gramEnd"/>
-      <w:r>
-        <w:t>&gt;  ‘F’ | ‘G’</w:t>
-      </w:r>
-    </w:p>
-    <w:p>
-      <w:r>
-        <w:t>Binary_Temp_</w:t>
-      </w:r>
-      <w:proofErr w:type="gramStart"/>
-      <w:r>
-        <w:t>conn  -</w:t>
-      </w:r>
-      <w:proofErr w:type="gramEnd"/>
-      <w:r>
-        <w:t>&gt;  ‘U’ | ‘R’</w:t>
+        <w:t>Unary_Temp_conn  -&gt;  ‘F’ | ‘G’</w:t>
+      </w:r>
+    </w:p>
+    <w:p>
+      <w:r>
+        <w:t>Binary_Temp_conn  -&gt;  ‘U’ | ‘R’</w:t>
       </w:r>
     </w:p>
     <w:p/>
     <w:p>
       <w:r>
-        <w:t xml:space="preserve"> Nnf -</w:t>
-      </w:r>
-      <w:proofErr w:type="gramStart"/>
-      <w:r>
-        <w:t>&gt;  ?</w:t>
-      </w:r>
-      <w:proofErr w:type="gramEnd"/>
-      <w:r>
-        <w:t>(</w:t>
+        <w:t xml:space="preserve"> Nnf -&gt;  ?(</w:t>
       </w:r>
       <w:r>
         <w:t xml:space="preserve"> </w:t>
@@ -242,15 +162,7 @@
         <w:t xml:space="preserve">     </w:t>
       </w:r>
       <w:r>
-        <w:t>| Unary_Temp_</w:t>
-      </w:r>
-      <w:proofErr w:type="gramStart"/>
-      <w:r>
-        <w:t>conn  Interval</w:t>
-      </w:r>
-      <w:proofErr w:type="gramEnd"/>
-      <w:r>
-        <w:t xml:space="preserve">  Nnf</w:t>
+        <w:t>| Unary_Temp_conn  Interval  Nnf</w:t>
       </w:r>
     </w:p>
     <w:p/>
@@ -271,7 +183,6 @@
         </w:rPr>
         <w:t>‘</w:t>
       </w:r>
-      <w:proofErr w:type="gramStart"/>
       <w:r>
         <w:t>[</w:t>
       </w:r>
@@ -284,12 +195,8 @@
       <w:r>
         <w:t xml:space="preserve">  </w:t>
       </w:r>
-      <w:proofErr w:type="gramEnd"/>
-      <w:r>
-        <w:t>Nnf_Array_entry</w:t>
-      </w:r>
-      <w:r>
-        <w:t xml:space="preserve"> </w:t>
+      <w:r>
+        <w:t xml:space="preserve">Nnf_Array_entry </w:t>
       </w:r>
       <w:r>
         <w:rPr>
@@ -326,7 +233,6 @@
         </w:rPr>
         <w:t>‘</w:t>
       </w:r>
-      <w:proofErr w:type="gramStart"/>
       <w:r>
         <w:t>(</w:t>
       </w:r>
@@ -337,11 +243,7 @@
         <w:t>‘</w:t>
       </w:r>
       <w:r>
-        <w:t xml:space="preserve"> Nnf</w:t>
-      </w:r>
-      <w:proofErr w:type="gramEnd"/>
-      <w:r>
-        <w:t xml:space="preserve"> Binary_Prop_conn Nnf </w:t>
+        <w:t xml:space="preserve"> Nnf Binary_Prop_conn Nnf </w:t>
       </w:r>
       <w:r>
         <w:rPr>
@@ -375,7 +277,6 @@
         </w:rPr>
         <w:t>‘</w:t>
       </w:r>
-      <w:proofErr w:type="gramStart"/>
       <w:r>
         <w:t>(</w:t>
       </w:r>
@@ -386,11 +287,7 @@
         <w:t>‘</w:t>
       </w:r>
       <w:r>
-        <w:t xml:space="preserve"> Nnf</w:t>
-      </w:r>
-      <w:proofErr w:type="gramEnd"/>
-      <w:r>
-        <w:t xml:space="preserve"> Binary_Temp_conn  Interval Nnf </w:t>
+        <w:t xml:space="preserve"> Nnf Binary_Temp_conn  Interval Nnf </w:t>
       </w:r>
       <w:r>
         <w:t xml:space="preserve"> </w:t>

</xml_diff>